<commit_message>
Just added a heading
</commit_message>
<xml_diff>
--- a/- Report/3 - Character Movement/Character Movement.docx
+++ b/- Report/3 - Character Movement/Character Movement.docx
@@ -20,9 +20,11 @@
           <w:sz w:val="48"/>
           <w:szCs w:val="48"/>
         </w:rPr>
-        <w:t>Character Movement</w:t>
-      </w:r>
-      <w:r>
+        <w:t>Controlling the Player Character</w:t>
+      </w:r>
+    </w:p>
+    <w:p>
+      <w:pPr>
         <w:rPr>
           <w:rFonts w:ascii="Agency FB" w:hAnsi="Agency FB"/>
           <w:b/>
@@ -30,32 +32,9 @@
           <w:sz w:val="48"/>
           <w:szCs w:val="48"/>
         </w:rPr>
-        <w:t xml:space="preserve"> and Control</w:t>
-      </w:r>
-      <w:r>
-        <w:rPr>
-          <w:rFonts w:ascii="Agency FB" w:hAnsi="Agency FB"/>
-          <w:b/>
-          <w:bCs/>
-          <w:sz w:val="48"/>
-          <w:szCs w:val="48"/>
-        </w:rPr>
-        <w:t>s</w:t>
-      </w:r>
-    </w:p>
-    <w:p>
-      <w:pPr>
-        <w:spacing w:after="200" w:line="276" w:lineRule="auto"/>
-        <w:rPr>
-          <w:rFonts w:ascii="Calibri" w:eastAsia="Calibri" w:hAnsi="Calibri" w:cs="Calibri"/>
-        </w:rPr>
-      </w:pPr>
-      <w:r>
-        <w:rPr>
-          <w:rFonts w:ascii="Calibri" w:eastAsia="Calibri" w:hAnsi="Calibri" w:cs="Calibri"/>
-        </w:rPr>
-        <w:br/>
-      </w:r>
+      </w:pPr>
+      <w:bookmarkStart w:id="0" w:name="_GoBack"/>
+      <w:bookmarkEnd w:id="0"/>
       <w:r>
         <w:rPr>
           <w:rFonts w:ascii="Calibri" w:eastAsia="Calibri" w:hAnsi="Calibri" w:cs="Calibri"/>
@@ -329,6 +308,9 @@
         </w:rPr>
       </w:pPr>
       <w:r>
+        <w:rPr>
+          <w:noProof/>
+        </w:rPr>
         <w:drawing>
           <wp:anchor distT="0" distB="0" distL="114300" distR="114300" simplePos="0" relativeHeight="251658240" behindDoc="1" locked="0" layoutInCell="1" allowOverlap="1" wp14:anchorId="65983054" wp14:editId="61FCE572">
             <wp:simplePos x="0" y="0"/>
@@ -361,7 +343,7 @@
                     <pic:cNvPicPr/>
                   </pic:nvPicPr>
                   <pic:blipFill>
-                    <a:blip r:embed="rId5">
+                    <a:blip r:embed="rId7">
                       <a:extLst>
                         <a:ext uri="{28A0092B-C50C-407E-A947-70E740481C1C}">
                           <a14:useLocalDpi xmlns:a14="http://schemas.microsoft.com/office/drawing/2010/main" val="0"/>
@@ -574,19 +556,30 @@
       <w:r>
         <w:br/>
       </w:r>
-      <w:bookmarkStart w:id="0" w:name="_GoBack"/>
-      <w:bookmarkEnd w:id="0"/>
       <w:r>
         <w:t xml:space="preserve">Figure </w:t>
       </w:r>
-      <w:fldSimple w:instr=" SEQ Figure \* ARABIC ">
-        <w:r>
-          <w:rPr>
-            <w:noProof/>
-          </w:rPr>
-          <w:t>1</w:t>
-        </w:r>
-      </w:fldSimple>
+      <w:r>
+        <w:fldChar w:fldCharType="begin"/>
+      </w:r>
+      <w:r>
+        <w:instrText xml:space="preserve"> SEQ Figure \* ARABIC </w:instrText>
+      </w:r>
+      <w:r>
+        <w:fldChar w:fldCharType="separate"/>
+      </w:r>
+      <w:r>
+        <w:rPr>
+          <w:noProof/>
+        </w:rPr>
+        <w:t>1</w:t>
+      </w:r>
+      <w:r>
+        <w:rPr>
+          <w:noProof/>
+        </w:rPr>
+        <w:fldChar w:fldCharType="end"/>
+      </w:r>
       <w:r>
         <w:t xml:space="preserve"> - </w:t>
       </w:r>
@@ -829,6 +822,7 @@
       </w:pPr>
     </w:p>
     <w:sectPr>
+      <w:headerReference w:type="default" r:id="rId8"/>
       <w:pgSz w:w="11906" w:h="16838"/>
       <w:pgMar w:top="1440" w:right="1440" w:bottom="1440" w:left="1440" w:header="708" w:footer="708" w:gutter="0"/>
       <w:cols w:space="708"/>
@@ -836,6 +830,69 @@
     </w:sectPr>
   </w:body>
 </w:document>
+</file>
+
+<file path=word/endnotes.xml><?xml version="1.0" encoding="utf-8"?>
+<w:endnotes xmlns:wpc="http://schemas.microsoft.com/office/word/2010/wordprocessingCanvas" xmlns:cx="http://schemas.microsoft.com/office/drawing/2014/chartex" xmlns:cx1="http://schemas.microsoft.com/office/drawing/2015/9/8/chartex" xmlns:cx2="http://schemas.microsoft.com/office/drawing/2015/10/21/chartex" xmlns:cx3="http://schemas.microsoft.com/office/drawing/2016/5/9/chartex" xmlns:cx4="http://schemas.microsoft.com/office/drawing/2016/5/10/chartex" xmlns:cx5="http://schemas.microsoft.com/office/drawing/2016/5/11/chartex" xmlns:cx6="http://schemas.microsoft.com/office/drawing/2016/5/12/chartex" xmlns:cx7="http://schemas.microsoft.com/office/drawing/2016/5/13/chartex" xmlns:cx8="http://schemas.microsoft.com/office/drawing/2016/5/14/chartex" xmlns:mc="http://schemas.openxmlformats.org/markup-compatibility/2006" xmlns:aink="http://schemas.microsoft.com/office/drawing/2016/ink" xmlns:am3d="http://schemas.microsoft.com/office/drawing/2017/model3d" xmlns:o="urn:schemas-microsoft-com:office:office" xmlns:r="http://schemas.openxmlformats.org/officeDocument/2006/relationships" xmlns:m="http://schemas.openxmlformats.org/officeDocument/2006/math" xmlns:v="urn:schemas-microsoft-com:vml" xmlns:wp14="http://schemas.microsoft.com/office/word/2010/wordprocessingDrawing" xmlns:wp="http://schemas.openxmlformats.org/drawingml/2006/wordprocessingDrawing" xmlns:w10="urn:schemas-microsoft-com:office:word" xmlns:w="http://schemas.openxmlformats.org/wordprocessingml/2006/main" xmlns:w14="http://schemas.microsoft.com/office/word/2010/wordml" xmlns:w15="http://schemas.microsoft.com/office/word/2012/wordml" xmlns:w16cid="http://schemas.microsoft.com/office/word/2016/wordml/cid" xmlns:w16se="http://schemas.microsoft.com/office/word/2015/wordml/symex" xmlns:wpg="http://schemas.microsoft.com/office/word/2010/wordprocessingGroup" xmlns:wpi="http://schemas.microsoft.com/office/word/2010/wordprocessingInk" xmlns:wne="http://schemas.microsoft.com/office/word/2006/wordml" xmlns:wps="http://schemas.microsoft.com/office/word/2010/wordprocessingShape" mc:Ignorable="w14 w15 w16se w16cid wp14">
+  <w:endnote w:type="separator" w:id="-1">
+    <w:p>
+      <w:pPr>
+        <w:spacing w:after="0" w:line="240" w:lineRule="auto"/>
+      </w:pPr>
+      <w:r>
+        <w:separator/>
+      </w:r>
+    </w:p>
+  </w:endnote>
+  <w:endnote w:type="continuationSeparator" w:id="0">
+    <w:p>
+      <w:pPr>
+        <w:spacing w:after="0" w:line="240" w:lineRule="auto"/>
+      </w:pPr>
+      <w:r>
+        <w:continuationSeparator/>
+      </w:r>
+    </w:p>
+  </w:endnote>
+</w:endnotes>
+</file>
+
+<file path=word/footnotes.xml><?xml version="1.0" encoding="utf-8"?>
+<w:footnotes xmlns:wpc="http://schemas.microsoft.com/office/word/2010/wordprocessingCanvas" xmlns:cx="http://schemas.microsoft.com/office/drawing/2014/chartex" xmlns:cx1="http://schemas.microsoft.com/office/drawing/2015/9/8/chartex" xmlns:cx2="http://schemas.microsoft.com/office/drawing/2015/10/21/chartex" xmlns:cx3="http://schemas.microsoft.com/office/drawing/2016/5/9/chartex" xmlns:cx4="http://schemas.microsoft.com/office/drawing/2016/5/10/chartex" xmlns:cx5="http://schemas.microsoft.com/office/drawing/2016/5/11/chartex" xmlns:cx6="http://schemas.microsoft.com/office/drawing/2016/5/12/chartex" xmlns:cx7="http://schemas.microsoft.com/office/drawing/2016/5/13/chartex" xmlns:cx8="http://schemas.microsoft.com/office/drawing/2016/5/14/chartex" xmlns:mc="http://schemas.openxmlformats.org/markup-compatibility/2006" xmlns:aink="http://schemas.microsoft.com/office/drawing/2016/ink" xmlns:am3d="http://schemas.microsoft.com/office/drawing/2017/model3d" xmlns:o="urn:schemas-microsoft-com:office:office" xmlns:r="http://schemas.openxmlformats.org/officeDocument/2006/relationships" xmlns:m="http://schemas.openxmlformats.org/officeDocument/2006/math" xmlns:v="urn:schemas-microsoft-com:vml" xmlns:wp14="http://schemas.microsoft.com/office/word/2010/wordprocessingDrawing" xmlns:wp="http://schemas.openxmlformats.org/drawingml/2006/wordprocessingDrawing" xmlns:w10="urn:schemas-microsoft-com:office:word" xmlns:w="http://schemas.openxmlformats.org/wordprocessingml/2006/main" xmlns:w14="http://schemas.microsoft.com/office/word/2010/wordml" xmlns:w15="http://schemas.microsoft.com/office/word/2012/wordml" xmlns:w16cid="http://schemas.microsoft.com/office/word/2016/wordml/cid" xmlns:w16se="http://schemas.microsoft.com/office/word/2015/wordml/symex" xmlns:wpg="http://schemas.microsoft.com/office/word/2010/wordprocessingGroup" xmlns:wpi="http://schemas.microsoft.com/office/word/2010/wordprocessingInk" xmlns:wne="http://schemas.microsoft.com/office/word/2006/wordml" xmlns:wps="http://schemas.microsoft.com/office/word/2010/wordprocessingShape" mc:Ignorable="w14 w15 w16se w16cid wp14">
+  <w:footnote w:type="separator" w:id="-1">
+    <w:p>
+      <w:pPr>
+        <w:spacing w:after="0" w:line="240" w:lineRule="auto"/>
+      </w:pPr>
+      <w:r>
+        <w:separator/>
+      </w:r>
+    </w:p>
+  </w:footnote>
+  <w:footnote w:type="continuationSeparator" w:id="0">
+    <w:p>
+      <w:pPr>
+        <w:spacing w:after="0" w:line="240" w:lineRule="auto"/>
+      </w:pPr>
+      <w:r>
+        <w:continuationSeparator/>
+      </w:r>
+    </w:p>
+  </w:footnote>
+</w:footnotes>
+</file>
+
+<file path=word/header1.xml><?xml version="1.0" encoding="utf-8"?>
+<w:hdr xmlns:wpc="http://schemas.microsoft.com/office/word/2010/wordprocessingCanvas" xmlns:cx="http://schemas.microsoft.com/office/drawing/2014/chartex" xmlns:cx1="http://schemas.microsoft.com/office/drawing/2015/9/8/chartex" xmlns:cx2="http://schemas.microsoft.com/office/drawing/2015/10/21/chartex" xmlns:cx3="http://schemas.microsoft.com/office/drawing/2016/5/9/chartex" xmlns:cx4="http://schemas.microsoft.com/office/drawing/2016/5/10/chartex" xmlns:cx5="http://schemas.microsoft.com/office/drawing/2016/5/11/chartex" xmlns:cx6="http://schemas.microsoft.com/office/drawing/2016/5/12/chartex" xmlns:cx7="http://schemas.microsoft.com/office/drawing/2016/5/13/chartex" xmlns:cx8="http://schemas.microsoft.com/office/drawing/2016/5/14/chartex" xmlns:mc="http://schemas.openxmlformats.org/markup-compatibility/2006" xmlns:aink="http://schemas.microsoft.com/office/drawing/2016/ink" xmlns:am3d="http://schemas.microsoft.com/office/drawing/2017/model3d" xmlns:o="urn:schemas-microsoft-com:office:office" xmlns:r="http://schemas.openxmlformats.org/officeDocument/2006/relationships" xmlns:m="http://schemas.openxmlformats.org/officeDocument/2006/math" xmlns:v="urn:schemas-microsoft-com:vml" xmlns:wp14="http://schemas.microsoft.com/office/word/2010/wordprocessingDrawing" xmlns:wp="http://schemas.openxmlformats.org/drawingml/2006/wordprocessingDrawing" xmlns:w10="urn:schemas-microsoft-com:office:word" xmlns:w="http://schemas.openxmlformats.org/wordprocessingml/2006/main" xmlns:w14="http://schemas.microsoft.com/office/word/2010/wordml" xmlns:w15="http://schemas.microsoft.com/office/word/2012/wordml" xmlns:w16cid="http://schemas.microsoft.com/office/word/2016/wordml/cid" xmlns:w16se="http://schemas.microsoft.com/office/word/2015/wordml/symex" xmlns:wpg="http://schemas.microsoft.com/office/word/2010/wordprocessingGroup" xmlns:wpi="http://schemas.microsoft.com/office/word/2010/wordprocessingInk" xmlns:wne="http://schemas.microsoft.com/office/word/2006/wordml" xmlns:wps="http://schemas.microsoft.com/office/word/2010/wordprocessingShape" mc:Ignorable="w14 w15 w16se w16cid wp14">
+  <w:p>
+    <w:pPr>
+      <w:pStyle w:val="Header"/>
+    </w:pPr>
+    <w:r>
+      <w:t>Character Movement</w:t>
+    </w:r>
+  </w:p>
+</w:hdr>
 </file>
 
 <file path=word/numbering.xml><?xml version="1.0" encoding="utf-8"?>
@@ -1570,6 +1627,50 @@
       <w:spacing w:after="0" w:line="240" w:lineRule="auto"/>
     </w:pPr>
   </w:style>
+  <w:style w:type="paragraph" w:styleId="Header">
+    <w:name w:val="header"/>
+    <w:basedOn w:val="Normal"/>
+    <w:link w:val="HeaderChar"/>
+    <w:uiPriority w:val="99"/>
+    <w:unhideWhenUsed/>
+    <w:rsid w:val="00147C77"/>
+    <w:pPr>
+      <w:tabs>
+        <w:tab w:val="center" w:pos="4513"/>
+        <w:tab w:val="right" w:pos="9026"/>
+      </w:tabs>
+      <w:spacing w:after="0" w:line="240" w:lineRule="auto"/>
+    </w:pPr>
+  </w:style>
+  <w:style w:type="character" w:customStyle="1" w:styleId="HeaderChar">
+    <w:name w:val="Header Char"/>
+    <w:basedOn w:val="DefaultParagraphFont"/>
+    <w:link w:val="Header"/>
+    <w:uiPriority w:val="99"/>
+    <w:rsid w:val="00147C77"/>
+  </w:style>
+  <w:style w:type="paragraph" w:styleId="Footer">
+    <w:name w:val="footer"/>
+    <w:basedOn w:val="Normal"/>
+    <w:link w:val="FooterChar"/>
+    <w:uiPriority w:val="99"/>
+    <w:unhideWhenUsed/>
+    <w:rsid w:val="00147C77"/>
+    <w:pPr>
+      <w:tabs>
+        <w:tab w:val="center" w:pos="4513"/>
+        <w:tab w:val="right" w:pos="9026"/>
+      </w:tabs>
+      <w:spacing w:after="0" w:line="240" w:lineRule="auto"/>
+    </w:pPr>
+  </w:style>
+  <w:style w:type="character" w:customStyle="1" w:styleId="FooterChar">
+    <w:name w:val="Footer Char"/>
+    <w:basedOn w:val="DefaultParagraphFont"/>
+    <w:link w:val="Footer"/>
+    <w:uiPriority w:val="99"/>
+    <w:rsid w:val="00147C77"/>
+  </w:style>
 </w:styles>
 </file>
 

</xml_diff>